<commit_message>
Add PDR, datasheet, CAD files
</commit_message>
<xml_diff>
--- a/Users/svineyard/pducer/Pressure Transducer Documentation.docx
+++ b/Users/svineyard/pducer/Pressure Transducer Documentation.docx
@@ -133,6 +133,36 @@
         </w:rPr>
         <w:t xml:space="preserve">Avionics </w:t>
       </w:r>
+      <w:bookmarkStart w:id="0" w:name="_GoBack"/>
+      <w:bookmarkEnd w:id="0"/>
+    </w:p>
+    <w:p>
+      <w:pPr>
+        <w:jc w:val="center"/>
+        <w:rPr>
+          <w:i/>
+          <w:sz w:val="36"/>
+          <w:szCs w:val="36"/>
+        </w:rPr>
+      </w:pPr>
+      <w:r>
+        <w:rPr>
+          <w:i/>
+          <w:sz w:val="36"/>
+          <w:szCs w:val="36"/>
+        </w:rPr>
+        <w:t xml:space="preserve">Sam Vineyard </w:t>
+      </w:r>
+    </w:p>
+    <w:p>
+      <w:pPr>
+        <w:jc w:val="center"/>
+        <w:rPr>
+          <w:i/>
+          <w:sz w:val="36"/>
+          <w:szCs w:val="36"/>
+        </w:rPr>
+      </w:pPr>
     </w:p>
     <w:p>
       <w:pPr>
@@ -200,6 +230,15 @@
     </w:p>
     <w:p>
       <w:pPr>
+        <w:jc w:val="center"/>
+        <w:rPr>
+          <w:sz w:val="36"/>
+          <w:szCs w:val="36"/>
+        </w:rPr>
+      </w:pPr>
+    </w:p>
+    <w:p>
+      <w:pPr>
         <w:rPr>
           <w:sz w:val="36"/>
           <w:szCs w:val="36"/>
@@ -1602,11 +1641,11 @@
           <w:numId w:val="1"/>
         </w:numPr>
       </w:pPr>
-      <w:bookmarkStart w:id="0" w:name="_Toc340693844"/>
+      <w:bookmarkStart w:id="1" w:name="_Toc340693844"/>
       <w:r>
         <w:t>Introduction</w:t>
       </w:r>
-      <w:bookmarkEnd w:id="0"/>
+      <w:bookmarkEnd w:id="1"/>
     </w:p>
     <w:p>
       <w:pPr>
@@ -1679,11 +1718,11 @@
           <w:numId w:val="1"/>
         </w:numPr>
       </w:pPr>
-      <w:bookmarkStart w:id="1" w:name="_Toc340693845"/>
+      <w:bookmarkStart w:id="2" w:name="_Toc340693845"/>
       <w:r>
         <w:t>System Architecture</w:t>
       </w:r>
-      <w:bookmarkEnd w:id="1"/>
+      <w:bookmarkEnd w:id="2"/>
     </w:p>
     <w:p>
       <w:pPr>
@@ -1692,7 +1731,7 @@
       <w:r>
         <w:tab/>
       </w:r>
-      <w:bookmarkStart w:id="2" w:name="_Toc340693846"/>
+      <w:bookmarkStart w:id="3" w:name="_Toc340693846"/>
       <w:r>
         <w:t>1</w:t>
       </w:r>
@@ -1781,7 +1820,7 @@
           </wp:inline>
         </w:drawing>
       </w:r>
-      <w:bookmarkEnd w:id="2"/>
+      <w:bookmarkEnd w:id="3"/>
     </w:p>
     <w:p>
       <w:pPr>
@@ -1850,11 +1889,11 @@
       <w:r>
         <w:tab/>
       </w:r>
-      <w:bookmarkStart w:id="3" w:name="_Toc340693847"/>
+      <w:bookmarkStart w:id="4" w:name="_Toc340693847"/>
       <w:r>
         <w:t>1.2.2 Component Overview</w:t>
       </w:r>
-      <w:bookmarkEnd w:id="3"/>
+      <w:bookmarkEnd w:id="4"/>
       <w:r>
         <w:t xml:space="preserve"> </w:t>
       </w:r>
@@ -1987,11 +2026,11 @@
       <w:r>
         <w:tab/>
       </w:r>
-      <w:bookmarkStart w:id="4" w:name="_Toc340693848"/>
+      <w:bookmarkStart w:id="5" w:name="_Toc340693848"/>
       <w:r>
         <w:t>1.2.3 Functional Circuit</w:t>
       </w:r>
-      <w:bookmarkEnd w:id="4"/>
+      <w:bookmarkEnd w:id="5"/>
       <w:r>
         <w:t xml:space="preserve"> </w:t>
       </w:r>
@@ -2126,11 +2165,11 @@
       <w:r>
         <w:tab/>
       </w:r>
-      <w:bookmarkStart w:id="5" w:name="_Toc340693849"/>
+      <w:bookmarkStart w:id="6" w:name="_Toc340693849"/>
       <w:r>
         <w:t>1.2.4 Pin Configuration</w:t>
       </w:r>
-      <w:bookmarkEnd w:id="5"/>
+      <w:bookmarkEnd w:id="6"/>
       <w:r>
         <w:t xml:space="preserve"> </w:t>
       </w:r>
@@ -2260,14 +2299,14 @@
       <w:pPr>
         <w:pStyle w:val="Heading2"/>
       </w:pPr>
-      <w:bookmarkStart w:id="6" w:name="_Toc340693850"/>
+      <w:bookmarkStart w:id="7" w:name="_Toc340693850"/>
       <w:r>
         <w:t>1.3</w:t>
       </w:r>
       <w:r>
         <w:t xml:space="preserve"> Component Requirements</w:t>
       </w:r>
-      <w:bookmarkEnd w:id="6"/>
+      <w:bookmarkEnd w:id="7"/>
       <w:r>
         <w:t xml:space="preserve"> </w:t>
       </w:r>
@@ -2396,14 +2435,14 @@
       <w:pPr>
         <w:pStyle w:val="Heading2"/>
       </w:pPr>
-      <w:bookmarkStart w:id="7" w:name="_Toc340693851"/>
+      <w:bookmarkStart w:id="8" w:name="_Toc340693851"/>
       <w:r>
         <w:t>1.4</w:t>
       </w:r>
       <w:r>
         <w:t xml:space="preserve"> Component Specifications</w:t>
       </w:r>
-      <w:bookmarkEnd w:id="7"/>
+      <w:bookmarkEnd w:id="8"/>
       <w:r>
         <w:t xml:space="preserve"> </w:t>
       </w:r>
@@ -2511,14 +2550,14 @@
       <w:pPr>
         <w:pStyle w:val="Heading2"/>
       </w:pPr>
-      <w:bookmarkStart w:id="8" w:name="_Toc340693852"/>
+      <w:bookmarkStart w:id="9" w:name="_Toc340693852"/>
       <w:r>
         <w:t>1.5</w:t>
       </w:r>
       <w:r>
         <w:t xml:space="preserve"> PCB Design</w:t>
       </w:r>
-      <w:bookmarkEnd w:id="8"/>
+      <w:bookmarkEnd w:id="9"/>
       <w:r>
         <w:t xml:space="preserve"> </w:t>
       </w:r>
@@ -2546,14 +2585,14 @@
       <w:r>
         <w:tab/>
       </w:r>
-      <w:bookmarkStart w:id="9" w:name="_Toc340693853"/>
+      <w:bookmarkStart w:id="10" w:name="_Toc340693853"/>
       <w:r>
         <w:t>1.5.1</w:t>
       </w:r>
       <w:r>
         <w:t xml:space="preserve"> Device Dimensions</w:t>
       </w:r>
-      <w:bookmarkEnd w:id="9"/>
+      <w:bookmarkEnd w:id="10"/>
       <w:r>
         <w:t xml:space="preserve"> </w:t>
       </w:r>
@@ -2688,14 +2727,14 @@
       <w:r>
         <w:tab/>
       </w:r>
-      <w:bookmarkStart w:id="10" w:name="_Toc340693854"/>
+      <w:bookmarkStart w:id="11" w:name="_Toc340693854"/>
       <w:r>
         <w:t>1.5.2</w:t>
       </w:r>
       <w:r>
         <w:t xml:space="preserve"> Pad Layout</w:t>
       </w:r>
-      <w:bookmarkEnd w:id="10"/>
+      <w:bookmarkEnd w:id="11"/>
       <w:r>
         <w:t xml:space="preserve"> </w:t>
       </w:r>
@@ -2818,14 +2857,14 @@
       <w:r>
         <w:tab/>
       </w:r>
-      <w:bookmarkStart w:id="11" w:name="_Toc340693855"/>
+      <w:bookmarkStart w:id="12" w:name="_Toc340693855"/>
       <w:r>
         <w:t>1.5.3</w:t>
       </w:r>
       <w:r>
         <w:t xml:space="preserve"> EagleCAD Package and Schematic</w:t>
       </w:r>
-      <w:bookmarkEnd w:id="11"/>
+      <w:bookmarkEnd w:id="12"/>
       <w:r>
         <w:t xml:space="preserve"> </w:t>
       </w:r>
@@ -3086,14 +3125,14 @@
       <w:pPr>
         <w:pStyle w:val="Heading2"/>
       </w:pPr>
-      <w:bookmarkStart w:id="12" w:name="_Toc340693856"/>
+      <w:bookmarkStart w:id="13" w:name="_Toc340693856"/>
       <w:r>
         <w:t>1.6</w:t>
       </w:r>
       <w:r>
         <w:t xml:space="preserve"> Pressure Sensing Functionality</w:t>
       </w:r>
-      <w:bookmarkEnd w:id="12"/>
+      <w:bookmarkEnd w:id="13"/>
       <w:r>
         <w:t xml:space="preserve">  </w:t>
       </w:r>
@@ -3214,14 +3253,14 @@
       <w:pPr>
         <w:pStyle w:val="Heading2"/>
       </w:pPr>
-      <w:bookmarkStart w:id="13" w:name="_Toc340693857"/>
+      <w:bookmarkStart w:id="14" w:name="_Toc340693857"/>
       <w:r>
         <w:t>1.7</w:t>
       </w:r>
       <w:r>
         <w:t xml:space="preserve"> Pressure and Temperature Calculation</w:t>
       </w:r>
-      <w:bookmarkEnd w:id="13"/>
+      <w:bookmarkEnd w:id="14"/>
       <w:r>
         <w:tab/>
       </w:r>
@@ -3489,14 +3528,14 @@
       <w:r>
         <w:tab/>
       </w:r>
-      <w:bookmarkStart w:id="14" w:name="_Toc340693858"/>
+      <w:bookmarkStart w:id="15" w:name="_Toc340693858"/>
       <w:r>
         <w:t>1.7.1</w:t>
       </w:r>
       <w:r>
         <w:t xml:space="preserve"> Second Order Temperature Compensation</w:t>
       </w:r>
-      <w:bookmarkEnd w:id="14"/>
+      <w:bookmarkEnd w:id="15"/>
       <w:r>
         <w:t xml:space="preserve"> </w:t>
       </w:r>
@@ -3626,18 +3665,26 @@
       <w:pPr>
         <w:pStyle w:val="Heading2"/>
       </w:pPr>
-      <w:bookmarkStart w:id="15" w:name="_Toc340693859"/>
+      <w:bookmarkStart w:id="16" w:name="_Toc340693859"/>
       <w:r>
         <w:t>1.8</w:t>
       </w:r>
       <w:r>
         <w:t xml:space="preserve"> Interfacing via I2C Protocol</w:t>
       </w:r>
-      <w:bookmarkEnd w:id="15"/>
-    </w:p>
-    <w:p>
-      <w:r>
-        <w:t>The external microcontroller clocks in the data through the input SCLK (Serial CLocK) and SDA (Serial DAta). The sensor responds on the same pin SDA which is bidirectional for the I2C bus interface. So this interface type uses only 2 signal lines and does not require a chip select, which can be favorable to reduce board space. In I2C-Mode the complement of the pin CSB (Chip Select) represents the LSB of the I2C address. It is possible to use two sensors with two different addresses on the I2C bus. The pin CSB shall be connected to VDD or GND (do not leave unconnected!).</w:t>
+      <w:bookmarkEnd w:id="16"/>
+    </w:p>
+    <w:p>
+      <w:r>
+        <w:t xml:space="preserve">The external microcontroller clocks in the data through the input SCLK (Serial CLocK) and SDA (Serial DAta). The sensor responds on the same pin SDA </w:t>
+      </w:r>
+      <w:proofErr w:type="gramStart"/>
+      <w:r>
+        <w:t>which</w:t>
+      </w:r>
+      <w:proofErr w:type="gramEnd"/>
+      <w:r>
+        <w:t xml:space="preserve"> is bidirectional for the I2C bus interface. So this interface type uses only 2 signal lines and does not require a chip select, which can be favorable to reduce board space. In I2C-Mode the complement of the pin CSB (Chip Select) represents the LSB of the I2C address. It is possible to use two sensors with two different addresses on the I2C bus. The pin CSB shall be connected to VDD or GND (do not leave unconnected!).</w:t>
       </w:r>
     </w:p>
     <w:p/>
@@ -3648,14 +3695,14 @@
       <w:r>
         <w:tab/>
       </w:r>
-      <w:bookmarkStart w:id="16" w:name="_Toc340693860"/>
+      <w:bookmarkStart w:id="17" w:name="_Toc340693860"/>
       <w:r>
         <w:t xml:space="preserve">1.8.1 </w:t>
       </w:r>
       <w:r>
         <w:t>I2C Commands</w:t>
       </w:r>
-      <w:bookmarkEnd w:id="16"/>
+      <w:bookmarkEnd w:id="17"/>
       <w:r>
         <w:t xml:space="preserve"> </w:t>
       </w:r>
@@ -3719,11 +3766,11 @@
       <w:r>
         <w:tab/>
       </w:r>
-      <w:bookmarkStart w:id="17" w:name="_Toc340693861"/>
+      <w:bookmarkStart w:id="18" w:name="_Toc340693861"/>
       <w:r>
         <w:t>1.8.2 Start and Stop Conditions</w:t>
       </w:r>
-      <w:bookmarkEnd w:id="17"/>
+      <w:bookmarkEnd w:id="18"/>
       <w:r>
         <w:t xml:space="preserve"> </w:t>
       </w:r>
@@ -3754,11 +3801,11 @@
       <w:r>
         <w:tab/>
       </w:r>
-      <w:bookmarkStart w:id="18" w:name="_Toc340693862"/>
+      <w:bookmarkStart w:id="19" w:name="_Toc340693862"/>
       <w:r>
         <w:t>1.8.3 Reset Sequence</w:t>
       </w:r>
-      <w:bookmarkEnd w:id="18"/>
+      <w:bookmarkEnd w:id="19"/>
       <w:r>
         <w:t xml:space="preserve"> </w:t>
       </w:r>
@@ -3918,11 +3965,11 @@
         </w:rPr>
         <w:tab/>
       </w:r>
-      <w:bookmarkStart w:id="19" w:name="_Toc340693863"/>
+      <w:bookmarkStart w:id="20" w:name="_Toc340693863"/>
       <w:r>
         <w:t>1.8.4 PROM Read Sequence</w:t>
       </w:r>
-      <w:bookmarkEnd w:id="19"/>
+      <w:bookmarkEnd w:id="20"/>
       <w:r>
         <w:t xml:space="preserve"> </w:t>
       </w:r>
@@ -4066,11 +4113,11 @@
       <w:r>
         <w:tab/>
       </w:r>
-      <w:bookmarkStart w:id="20" w:name="_Toc340693864"/>
+      <w:bookmarkStart w:id="21" w:name="_Toc340693864"/>
       <w:r>
         <w:t>1.8.5 Conversion Sequence</w:t>
       </w:r>
-      <w:bookmarkEnd w:id="20"/>
+      <w:bookmarkEnd w:id="21"/>
       <w:r>
         <w:t xml:space="preserve"> </w:t>
       </w:r>
@@ -4078,7 +4125,14 @@
     <w:p>
       <w:r>
         <w:tab/>
-        <w:t xml:space="preserve">A conversion can be started by sending the command to MS5611-01BA. When </w:t>
+      </w:r>
+      <w:proofErr w:type="gramStart"/>
+      <w:r>
+        <w:t>A conversion can be started by sending the command to MS5611-01BA</w:t>
+      </w:r>
+      <w:proofErr w:type="gramEnd"/>
+      <w:r>
+        <w:t xml:space="preserve">. When </w:t>
       </w:r>
       <w:r>
         <w:tab/>
@@ -4495,11 +4549,11 @@
         </w:rPr>
         <w:tab/>
       </w:r>
-      <w:bookmarkStart w:id="21" w:name="_Toc340693865"/>
+      <w:bookmarkStart w:id="22" w:name="_Toc340693865"/>
       <w:r>
         <w:t>1.8.6 Cyclic Redundancy Check (CRC)</w:t>
       </w:r>
-      <w:bookmarkEnd w:id="21"/>
+      <w:bookmarkEnd w:id="22"/>
       <w:r>
         <w:t xml:space="preserve"> </w:t>
       </w:r>
@@ -4662,8 +4716,6 @@
         </w:rPr>
         <w:t>In progress</w:t>
       </w:r>
-      <w:bookmarkStart w:id="22" w:name="_GoBack"/>
-      <w:bookmarkEnd w:id="22"/>
     </w:p>
     <w:p/>
     <w:p/>
@@ -6994,7 +7046,7 @@
 </file>
 
 <file path=customXml/itemProps1.xml><?xml version="1.0" encoding="utf-8"?>
-<ds:datastoreItem xmlns:ds="http://schemas.openxmlformats.org/officeDocument/2006/customXml" ds:itemID="{4D0F441D-CB96-2842-92F4-4CB782BDDC09}">
+<ds:datastoreItem xmlns:ds="http://schemas.openxmlformats.org/officeDocument/2006/customXml" ds:itemID="{CFEC1F4F-5712-4F4E-99BC-D33493DEC9C1}">
   <ds:schemaRefs>
     <ds:schemaRef ds:uri="http://schemas.openxmlformats.org/officeDocument/2006/bibliography"/>
   </ds:schemaRefs>

</xml_diff>